<commit_message>
feat: Completed PROG2113 Module 14 HOP and MC-FTE exercises
</commit_message>
<xml_diff>
--- a/Courses/PROG2113 - HTML and CSS/Modules/Module 14 - A Brief Look at JavaScript and jQuery/Assignments/A14-1_HOP.docx
+++ b/Courses/PROG2113 - HTML and CSS/Modules/Module 14 - A Brief Look at JavaScript and jQuery/Assignments/A14-1_HOP.docx
@@ -279,13 +279,8 @@
       </w:r>
     </w:p>
     <w:p>
-      <w:proofErr w:type="spellStart"/>
-      <w:r>
-        <w:t>Mouseout</w:t>
-      </w:r>
-      <w:proofErr w:type="spellEnd"/>
-      <w:r>
-        <w:t xml:space="preserve"> alert</w:t>
+      <w:r>
+        <w:t>Mouseout alert</w:t>
       </w:r>
     </w:p>
     <w:p>
@@ -1187,33 +1182,239 @@
         <w:t>Form</w:t>
       </w:r>
     </w:p>
-    <w:p/>
+    <w:p>
+      <w:r>
+        <w:rPr>
+          <w:noProof/>
+        </w:rPr>
+        <w:drawing>
+          <wp:inline distT="0" distB="0" distL="0" distR="0" wp14:anchorId="0C277FAE" wp14:editId="5B64EDFB">
+            <wp:extent cx="1269489" cy="1159098"/>
+            <wp:effectExtent l="0" t="0" r="6985" b="3175"/>
+            <wp:docPr id="23" name="Picture 23" descr="Graphical user interface, text, application&#10;&#10;Description automatically generated"/>
+            <wp:cNvGraphicFramePr>
+              <a:graphicFrameLocks xmlns:a="http://schemas.openxmlformats.org/drawingml/2006/main" noChangeAspect="1"/>
+            </wp:cNvGraphicFramePr>
+            <a:graphic xmlns:a="http://schemas.openxmlformats.org/drawingml/2006/main">
+              <a:graphicData uri="http://schemas.openxmlformats.org/drawingml/2006/picture">
+                <pic:pic xmlns:pic="http://schemas.openxmlformats.org/drawingml/2006/picture">
+                  <pic:nvPicPr>
+                    <pic:cNvPr id="23" name="Picture 23" descr="Graphical user interface, text, application&#10;&#10;Description automatically generated"/>
+                    <pic:cNvPicPr/>
+                  </pic:nvPicPr>
+                  <pic:blipFill>
+                    <a:blip r:embed="rId24"/>
+                    <a:stretch>
+                      <a:fillRect/>
+                    </a:stretch>
+                  </pic:blipFill>
+                  <pic:spPr>
+                    <a:xfrm>
+                      <a:off x="0" y="0"/>
+                      <a:ext cx="1274917" cy="1164054"/>
+                    </a:xfrm>
+                    <a:prstGeom prst="rect">
+                      <a:avLst/>
+                    </a:prstGeom>
+                  </pic:spPr>
+                </pic:pic>
+              </a:graphicData>
+            </a:graphic>
+          </wp:inline>
+        </w:drawing>
+      </w:r>
+    </w:p>
     <w:p>
       <w:r>
         <w:t>Prompt when name field is empty</w:t>
       </w:r>
     </w:p>
-    <w:p/>
+    <w:p>
+      <w:r>
+        <w:rPr>
+          <w:noProof/>
+        </w:rPr>
+        <w:drawing>
+          <wp:inline distT="0" distB="0" distL="0" distR="0" wp14:anchorId="6AF5B3F7" wp14:editId="3102D7AF">
+            <wp:extent cx="2601533" cy="1592216"/>
+            <wp:effectExtent l="0" t="0" r="8890" b="8255"/>
+            <wp:docPr id="25" name="Picture 25" descr="Graphical user interface, text, application&#10;&#10;Description automatically generated"/>
+            <wp:cNvGraphicFramePr>
+              <a:graphicFrameLocks xmlns:a="http://schemas.openxmlformats.org/drawingml/2006/main" noChangeAspect="1"/>
+            </wp:cNvGraphicFramePr>
+            <a:graphic xmlns:a="http://schemas.openxmlformats.org/drawingml/2006/main">
+              <a:graphicData uri="http://schemas.openxmlformats.org/drawingml/2006/picture">
+                <pic:pic xmlns:pic="http://schemas.openxmlformats.org/drawingml/2006/picture">
+                  <pic:nvPicPr>
+                    <pic:cNvPr id="25" name="Picture 25" descr="Graphical user interface, text, application&#10;&#10;Description automatically generated"/>
+                    <pic:cNvPicPr/>
+                  </pic:nvPicPr>
+                  <pic:blipFill>
+                    <a:blip r:embed="rId25"/>
+                    <a:stretch>
+                      <a:fillRect/>
+                    </a:stretch>
+                  </pic:blipFill>
+                  <pic:spPr>
+                    <a:xfrm>
+                      <a:off x="0" y="0"/>
+                      <a:ext cx="2605263" cy="1594499"/>
+                    </a:xfrm>
+                    <a:prstGeom prst="rect">
+                      <a:avLst/>
+                    </a:prstGeom>
+                  </pic:spPr>
+                </pic:pic>
+              </a:graphicData>
+            </a:graphic>
+          </wp:inline>
+        </w:drawing>
+      </w:r>
+    </w:p>
     <w:p>
       <w:r>
         <w:t>Prompt when age is less than 18</w:t>
       </w:r>
     </w:p>
-    <w:p/>
+    <w:p>
+      <w:r>
+        <w:rPr>
+          <w:noProof/>
+        </w:rPr>
+        <w:drawing>
+          <wp:inline distT="0" distB="0" distL="0" distR="0" wp14:anchorId="70B72BAB" wp14:editId="18856A90">
+            <wp:extent cx="2704564" cy="1345020"/>
+            <wp:effectExtent l="0" t="0" r="635" b="7620"/>
+            <wp:docPr id="24" name="Picture 24" descr="Graphical user interface, text, application&#10;&#10;Description automatically generated"/>
+            <wp:cNvGraphicFramePr>
+              <a:graphicFrameLocks xmlns:a="http://schemas.openxmlformats.org/drawingml/2006/main" noChangeAspect="1"/>
+            </wp:cNvGraphicFramePr>
+            <a:graphic xmlns:a="http://schemas.openxmlformats.org/drawingml/2006/main">
+              <a:graphicData uri="http://schemas.openxmlformats.org/drawingml/2006/picture">
+                <pic:pic xmlns:pic="http://schemas.openxmlformats.org/drawingml/2006/picture">
+                  <pic:nvPicPr>
+                    <pic:cNvPr id="24" name="Picture 24" descr="Graphical user interface, text, application&#10;&#10;Description automatically generated"/>
+                    <pic:cNvPicPr/>
+                  </pic:nvPicPr>
+                  <pic:blipFill>
+                    <a:blip r:embed="rId26"/>
+                    <a:stretch>
+                      <a:fillRect/>
+                    </a:stretch>
+                  </pic:blipFill>
+                  <pic:spPr>
+                    <a:xfrm>
+                      <a:off x="0" y="0"/>
+                      <a:ext cx="2709394" cy="1347422"/>
+                    </a:xfrm>
+                    <a:prstGeom prst="rect">
+                      <a:avLst/>
+                    </a:prstGeom>
+                  </pic:spPr>
+                </pic:pic>
+              </a:graphicData>
+            </a:graphic>
+          </wp:inline>
+        </w:drawing>
+      </w:r>
+    </w:p>
     <w:p>
       <w:r>
         <w:t>Prompt when name and age are valid</w:t>
       </w:r>
     </w:p>
-    <w:p/>
+    <w:p>
+      <w:r>
+        <w:rPr>
+          <w:noProof/>
+        </w:rPr>
+        <w:drawing>
+          <wp:inline distT="0" distB="0" distL="0" distR="0" wp14:anchorId="6CB37D2D" wp14:editId="6B920744">
+            <wp:extent cx="2927753" cy="1596981"/>
+            <wp:effectExtent l="0" t="0" r="6350" b="3810"/>
+            <wp:docPr id="26" name="Picture 26" descr="Graphical user interface, text, application&#10;&#10;Description automatically generated"/>
+            <wp:cNvGraphicFramePr>
+              <a:graphicFrameLocks xmlns:a="http://schemas.openxmlformats.org/drawingml/2006/main" noChangeAspect="1"/>
+            </wp:cNvGraphicFramePr>
+            <a:graphic xmlns:a="http://schemas.openxmlformats.org/drawingml/2006/main">
+              <a:graphicData uri="http://schemas.openxmlformats.org/drawingml/2006/picture">
+                <pic:pic xmlns:pic="http://schemas.openxmlformats.org/drawingml/2006/picture">
+                  <pic:nvPicPr>
+                    <pic:cNvPr id="26" name="Picture 26" descr="Graphical user interface, text, application&#10;&#10;Description automatically generated"/>
+                    <pic:cNvPicPr/>
+                  </pic:nvPicPr>
+                  <pic:blipFill>
+                    <a:blip r:embed="rId27"/>
+                    <a:stretch>
+                      <a:fillRect/>
+                    </a:stretch>
+                  </pic:blipFill>
+                  <pic:spPr>
+                    <a:xfrm>
+                      <a:off x="0" y="0"/>
+                      <a:ext cx="2940340" cy="1603847"/>
+                    </a:xfrm>
+                    <a:prstGeom prst="rect">
+                      <a:avLst/>
+                    </a:prstGeom>
+                  </pic:spPr>
+                </pic:pic>
+              </a:graphicData>
+            </a:graphic>
+          </wp:inline>
+        </w:drawing>
+      </w:r>
+    </w:p>
     <w:p>
       <w:r>
         <w:t>Output "Your information has been received" with the information that you typed into the form</w:t>
       </w:r>
     </w:p>
-    <w:p/>
-    <w:p>
-      <w:r>
+    <w:p>
+      <w:r>
+        <w:rPr>
+          <w:noProof/>
+        </w:rPr>
+        <w:drawing>
+          <wp:inline distT="0" distB="0" distL="0" distR="0" wp14:anchorId="19AE9414" wp14:editId="09037F28">
+            <wp:extent cx="1918953" cy="1244636"/>
+            <wp:effectExtent l="0" t="0" r="5715" b="0"/>
+            <wp:docPr id="27" name="Picture 27" descr="Graphical user interface, text, application, Word&#10;&#10;Description automatically generated"/>
+            <wp:cNvGraphicFramePr>
+              <a:graphicFrameLocks xmlns:a="http://schemas.openxmlformats.org/drawingml/2006/main" noChangeAspect="1"/>
+            </wp:cNvGraphicFramePr>
+            <a:graphic xmlns:a="http://schemas.openxmlformats.org/drawingml/2006/main">
+              <a:graphicData uri="http://schemas.openxmlformats.org/drawingml/2006/picture">
+                <pic:pic xmlns:pic="http://schemas.openxmlformats.org/drawingml/2006/picture">
+                  <pic:nvPicPr>
+                    <pic:cNvPr id="27" name="Picture 27" descr="Graphical user interface, text, application, Word&#10;&#10;Description automatically generated"/>
+                    <pic:cNvPicPr/>
+                  </pic:nvPicPr>
+                  <pic:blipFill>
+                    <a:blip r:embed="rId28"/>
+                    <a:stretch>
+                      <a:fillRect/>
+                    </a:stretch>
+                  </pic:blipFill>
+                  <pic:spPr>
+                    <a:xfrm>
+                      <a:off x="0" y="0"/>
+                      <a:ext cx="1926547" cy="1249562"/>
+                    </a:xfrm>
+                    <a:prstGeom prst="rect">
+                      <a:avLst/>
+                    </a:prstGeom>
+                  </pic:spPr>
+                </pic:pic>
+              </a:graphicData>
+            </a:graphic>
+          </wp:inline>
+        </w:drawing>
+      </w:r>
+    </w:p>
+    <w:p>
+      <w:r>
+        <w:lastRenderedPageBreak/>
         <w:t xml:space="preserve">HOP </w:t>
       </w:r>
       <w:r>
@@ -1226,7 +1427,48 @@
         <w:t>.9</w:t>
       </w:r>
     </w:p>
-    <w:p/>
+    <w:p>
+      <w:r>
+        <w:rPr>
+          <w:noProof/>
+        </w:rPr>
+        <w:drawing>
+          <wp:inline distT="0" distB="0" distL="0" distR="0" wp14:anchorId="715929BB" wp14:editId="43A30EF9">
+            <wp:extent cx="3367735" cy="1043188"/>
+            <wp:effectExtent l="0" t="0" r="4445" b="5080"/>
+            <wp:docPr id="28" name="Picture 28" descr="Graphical user interface, text, application&#10;&#10;Description automatically generated"/>
+            <wp:cNvGraphicFramePr>
+              <a:graphicFrameLocks xmlns:a="http://schemas.openxmlformats.org/drawingml/2006/main" noChangeAspect="1"/>
+            </wp:cNvGraphicFramePr>
+            <a:graphic xmlns:a="http://schemas.openxmlformats.org/drawingml/2006/main">
+              <a:graphicData uri="http://schemas.openxmlformats.org/drawingml/2006/picture">
+                <pic:pic xmlns:pic="http://schemas.openxmlformats.org/drawingml/2006/picture">
+                  <pic:nvPicPr>
+                    <pic:cNvPr id="28" name="Picture 28" descr="Graphical user interface, text, application&#10;&#10;Description automatically generated"/>
+                    <pic:cNvPicPr/>
+                  </pic:nvPicPr>
+                  <pic:blipFill>
+                    <a:blip r:embed="rId29"/>
+                    <a:stretch>
+                      <a:fillRect/>
+                    </a:stretch>
+                  </pic:blipFill>
+                  <pic:spPr>
+                    <a:xfrm>
+                      <a:off x="0" y="0"/>
+                      <a:ext cx="3384825" cy="1048482"/>
+                    </a:xfrm>
+                    <a:prstGeom prst="rect">
+                      <a:avLst/>
+                    </a:prstGeom>
+                  </pic:spPr>
+                </pic:pic>
+              </a:graphicData>
+            </a:graphic>
+          </wp:inline>
+        </w:drawing>
+      </w:r>
+    </w:p>
     <w:p>
       <w:r>
         <w:t xml:space="preserve">HOP </w:t>
@@ -1246,13 +1488,95 @@
         <w:t>Page before clicking "More"</w:t>
       </w:r>
     </w:p>
-    <w:p/>
+    <w:p>
+      <w:r>
+        <w:rPr>
+          <w:noProof/>
+        </w:rPr>
+        <w:drawing>
+          <wp:inline distT="0" distB="0" distL="0" distR="0" wp14:anchorId="1E4AF34A" wp14:editId="25B6AFD6">
+            <wp:extent cx="3407080" cy="953036"/>
+            <wp:effectExtent l="0" t="0" r="3175" b="0"/>
+            <wp:docPr id="29" name="Picture 29" descr="Graphical user interface, text, application&#10;&#10;Description automatically generated"/>
+            <wp:cNvGraphicFramePr>
+              <a:graphicFrameLocks xmlns:a="http://schemas.openxmlformats.org/drawingml/2006/main" noChangeAspect="1"/>
+            </wp:cNvGraphicFramePr>
+            <a:graphic xmlns:a="http://schemas.openxmlformats.org/drawingml/2006/main">
+              <a:graphicData uri="http://schemas.openxmlformats.org/drawingml/2006/picture">
+                <pic:pic xmlns:pic="http://schemas.openxmlformats.org/drawingml/2006/picture">
+                  <pic:nvPicPr>
+                    <pic:cNvPr id="29" name="Picture 29" descr="Graphical user interface, text, application&#10;&#10;Description automatically generated"/>
+                    <pic:cNvPicPr/>
+                  </pic:nvPicPr>
+                  <pic:blipFill>
+                    <a:blip r:embed="rId30"/>
+                    <a:stretch>
+                      <a:fillRect/>
+                    </a:stretch>
+                  </pic:blipFill>
+                  <pic:spPr>
+                    <a:xfrm>
+                      <a:off x="0" y="0"/>
+                      <a:ext cx="3442635" cy="962982"/>
+                    </a:xfrm>
+                    <a:prstGeom prst="rect">
+                      <a:avLst/>
+                    </a:prstGeom>
+                  </pic:spPr>
+                </pic:pic>
+              </a:graphicData>
+            </a:graphic>
+          </wp:inline>
+        </w:drawing>
+      </w:r>
+    </w:p>
     <w:p>
       <w:r>
         <w:t>Page after clicking "More"</w:t>
       </w:r>
     </w:p>
-    <w:p/>
+    <w:p>
+      <w:r>
+        <w:rPr>
+          <w:noProof/>
+        </w:rPr>
+        <w:drawing>
+          <wp:inline distT="0" distB="0" distL="0" distR="0" wp14:anchorId="5FCFE616" wp14:editId="5E77EE79">
+            <wp:extent cx="3367405" cy="1019575"/>
+            <wp:effectExtent l="0" t="0" r="4445" b="9525"/>
+            <wp:docPr id="30" name="Picture 30"/>
+            <wp:cNvGraphicFramePr>
+              <a:graphicFrameLocks xmlns:a="http://schemas.openxmlformats.org/drawingml/2006/main" noChangeAspect="1"/>
+            </wp:cNvGraphicFramePr>
+            <a:graphic xmlns:a="http://schemas.openxmlformats.org/drawingml/2006/main">
+              <a:graphicData uri="http://schemas.openxmlformats.org/drawingml/2006/picture">
+                <pic:pic xmlns:pic="http://schemas.openxmlformats.org/drawingml/2006/picture">
+                  <pic:nvPicPr>
+                    <pic:cNvPr id="1" name=""/>
+                    <pic:cNvPicPr/>
+                  </pic:nvPicPr>
+                  <pic:blipFill>
+                    <a:blip r:embed="rId31"/>
+                    <a:stretch>
+                      <a:fillRect/>
+                    </a:stretch>
+                  </pic:blipFill>
+                  <pic:spPr>
+                    <a:xfrm>
+                      <a:off x="0" y="0"/>
+                      <a:ext cx="3375394" cy="1021994"/>
+                    </a:xfrm>
+                    <a:prstGeom prst="rect">
+                      <a:avLst/>
+                    </a:prstGeom>
+                  </pic:spPr>
+                </pic:pic>
+              </a:graphicData>
+            </a:graphic>
+          </wp:inline>
+        </w:drawing>
+      </w:r>
+    </w:p>
     <w:p>
       <w:r>
         <w:t xml:space="preserve">HOP </w:t>
@@ -1267,7 +1591,48 @@
         <w:t>.11</w:t>
       </w:r>
     </w:p>
-    <w:p/>
+    <w:p>
+      <w:r>
+        <w:rPr>
+          <w:noProof/>
+        </w:rPr>
+        <w:drawing>
+          <wp:inline distT="0" distB="0" distL="0" distR="0" wp14:anchorId="66452259" wp14:editId="4C93C72D">
+            <wp:extent cx="2215947" cy="1558344"/>
+            <wp:effectExtent l="0" t="0" r="0" b="3810"/>
+            <wp:docPr id="31" name="Picture 31" descr="Graphical user interface, website&#10;&#10;Description automatically generated"/>
+            <wp:cNvGraphicFramePr>
+              <a:graphicFrameLocks xmlns:a="http://schemas.openxmlformats.org/drawingml/2006/main" noChangeAspect="1"/>
+            </wp:cNvGraphicFramePr>
+            <a:graphic xmlns:a="http://schemas.openxmlformats.org/drawingml/2006/main">
+              <a:graphicData uri="http://schemas.openxmlformats.org/drawingml/2006/picture">
+                <pic:pic xmlns:pic="http://schemas.openxmlformats.org/drawingml/2006/picture">
+                  <pic:nvPicPr>
+                    <pic:cNvPr id="31" name="Picture 31" descr="Graphical user interface, website&#10;&#10;Description automatically generated"/>
+                    <pic:cNvPicPr/>
+                  </pic:nvPicPr>
+                  <pic:blipFill>
+                    <a:blip r:embed="rId32"/>
+                    <a:stretch>
+                      <a:fillRect/>
+                    </a:stretch>
+                  </pic:blipFill>
+                  <pic:spPr>
+                    <a:xfrm>
+                      <a:off x="0" y="0"/>
+                      <a:ext cx="2222322" cy="1562827"/>
+                    </a:xfrm>
+                    <a:prstGeom prst="rect">
+                      <a:avLst/>
+                    </a:prstGeom>
+                  </pic:spPr>
+                </pic:pic>
+              </a:graphicData>
+            </a:graphic>
+          </wp:inline>
+        </w:drawing>
+      </w:r>
+    </w:p>
     <w:p>
       <w:r>
         <w:t xml:space="preserve">HOP </w:t>
@@ -1282,9 +1647,51 @@
         <w:t>.12</w:t>
       </w:r>
     </w:p>
-    <w:p/>
-    <w:p>
-      <w:r>
+    <w:p>
+      <w:r>
+        <w:rPr>
+          <w:noProof/>
+        </w:rPr>
+        <w:drawing>
+          <wp:inline distT="0" distB="0" distL="0" distR="0" wp14:anchorId="68B59C64" wp14:editId="176F35B2">
+            <wp:extent cx="1712891" cy="2095726"/>
+            <wp:effectExtent l="0" t="0" r="1905" b="0"/>
+            <wp:docPr id="32" name="Picture 32" descr="A picture containing text, sky, screenshot&#10;&#10;Description automatically generated"/>
+            <wp:cNvGraphicFramePr>
+              <a:graphicFrameLocks xmlns:a="http://schemas.openxmlformats.org/drawingml/2006/main" noChangeAspect="1"/>
+            </wp:cNvGraphicFramePr>
+            <a:graphic xmlns:a="http://schemas.openxmlformats.org/drawingml/2006/main">
+              <a:graphicData uri="http://schemas.openxmlformats.org/drawingml/2006/picture">
+                <pic:pic xmlns:pic="http://schemas.openxmlformats.org/drawingml/2006/picture">
+                  <pic:nvPicPr>
+                    <pic:cNvPr id="32" name="Picture 32" descr="A picture containing text, sky, screenshot&#10;&#10;Description automatically generated"/>
+                    <pic:cNvPicPr/>
+                  </pic:nvPicPr>
+                  <pic:blipFill>
+                    <a:blip r:embed="rId33"/>
+                    <a:stretch>
+                      <a:fillRect/>
+                    </a:stretch>
+                  </pic:blipFill>
+                  <pic:spPr>
+                    <a:xfrm>
+                      <a:off x="0" y="0"/>
+                      <a:ext cx="1729340" cy="2115851"/>
+                    </a:xfrm>
+                    <a:prstGeom prst="rect">
+                      <a:avLst/>
+                    </a:prstGeom>
+                  </pic:spPr>
+                </pic:pic>
+              </a:graphicData>
+            </a:graphic>
+          </wp:inline>
+        </w:drawing>
+      </w:r>
+    </w:p>
+    <w:p>
+      <w:r>
+        <w:lastRenderedPageBreak/>
         <w:t xml:space="preserve">HOP </w:t>
       </w:r>
       <w:r>
@@ -1302,25 +1709,189 @@
         <w:t>Form</w:t>
       </w:r>
     </w:p>
-    <w:p/>
+    <w:p>
+      <w:r>
+        <w:rPr>
+          <w:noProof/>
+        </w:rPr>
+        <w:drawing>
+          <wp:inline distT="0" distB="0" distL="0" distR="0" wp14:anchorId="0339D900" wp14:editId="4B577EC7">
+            <wp:extent cx="1277459" cy="1390918"/>
+            <wp:effectExtent l="0" t="0" r="0" b="0"/>
+            <wp:docPr id="33" name="Picture 33" descr="Graphical user interface, text, application&#10;&#10;Description automatically generated"/>
+            <wp:cNvGraphicFramePr>
+              <a:graphicFrameLocks xmlns:a="http://schemas.openxmlformats.org/drawingml/2006/main" noChangeAspect="1"/>
+            </wp:cNvGraphicFramePr>
+            <a:graphic xmlns:a="http://schemas.openxmlformats.org/drawingml/2006/main">
+              <a:graphicData uri="http://schemas.openxmlformats.org/drawingml/2006/picture">
+                <pic:pic xmlns:pic="http://schemas.openxmlformats.org/drawingml/2006/picture">
+                  <pic:nvPicPr>
+                    <pic:cNvPr id="33" name="Picture 33" descr="Graphical user interface, text, application&#10;&#10;Description automatically generated"/>
+                    <pic:cNvPicPr/>
+                  </pic:nvPicPr>
+                  <pic:blipFill>
+                    <a:blip r:embed="rId34"/>
+                    <a:stretch>
+                      <a:fillRect/>
+                    </a:stretch>
+                  </pic:blipFill>
+                  <pic:spPr>
+                    <a:xfrm>
+                      <a:off x="0" y="0"/>
+                      <a:ext cx="1283612" cy="1397618"/>
+                    </a:xfrm>
+                    <a:prstGeom prst="rect">
+                      <a:avLst/>
+                    </a:prstGeom>
+                  </pic:spPr>
+                </pic:pic>
+              </a:graphicData>
+            </a:graphic>
+          </wp:inline>
+        </w:drawing>
+      </w:r>
+    </w:p>
     <w:p>
       <w:r>
         <w:t>Form showing that the Name and E-Mail fields are required</w:t>
       </w:r>
     </w:p>
-    <w:p/>
+    <w:p>
+      <w:r>
+        <w:rPr>
+          <w:noProof/>
+        </w:rPr>
+        <w:drawing>
+          <wp:inline distT="0" distB="0" distL="0" distR="0" wp14:anchorId="59CBCCBD" wp14:editId="0C688798">
+            <wp:extent cx="2150772" cy="1584779"/>
+            <wp:effectExtent l="0" t="0" r="1905" b="0"/>
+            <wp:docPr id="34" name="Picture 34" descr="Graphical user interface, text, application&#10;&#10;Description automatically generated"/>
+            <wp:cNvGraphicFramePr>
+              <a:graphicFrameLocks xmlns:a="http://schemas.openxmlformats.org/drawingml/2006/main" noChangeAspect="1"/>
+            </wp:cNvGraphicFramePr>
+            <a:graphic xmlns:a="http://schemas.openxmlformats.org/drawingml/2006/main">
+              <a:graphicData uri="http://schemas.openxmlformats.org/drawingml/2006/picture">
+                <pic:pic xmlns:pic="http://schemas.openxmlformats.org/drawingml/2006/picture">
+                  <pic:nvPicPr>
+                    <pic:cNvPr id="34" name="Picture 34" descr="Graphical user interface, text, application&#10;&#10;Description automatically generated"/>
+                    <pic:cNvPicPr/>
+                  </pic:nvPicPr>
+                  <pic:blipFill>
+                    <a:blip r:embed="rId35"/>
+                    <a:stretch>
+                      <a:fillRect/>
+                    </a:stretch>
+                  </pic:blipFill>
+                  <pic:spPr>
+                    <a:xfrm>
+                      <a:off x="0" y="0"/>
+                      <a:ext cx="2155618" cy="1588350"/>
+                    </a:xfrm>
+                    <a:prstGeom prst="rect">
+                      <a:avLst/>
+                    </a:prstGeom>
+                  </pic:spPr>
+                </pic:pic>
+              </a:graphicData>
+            </a:graphic>
+          </wp:inline>
+        </w:drawing>
+      </w:r>
+    </w:p>
     <w:p>
       <w:r>
         <w:t>Form with an invalid email address</w:t>
       </w:r>
     </w:p>
-    <w:p/>
+    <w:p>
+      <w:r>
+        <w:rPr>
+          <w:noProof/>
+        </w:rPr>
+        <w:drawing>
+          <wp:inline distT="0" distB="0" distL="0" distR="0" wp14:anchorId="2979B27E" wp14:editId="4A78962C">
+            <wp:extent cx="3075625" cy="1777284"/>
+            <wp:effectExtent l="0" t="0" r="0" b="0"/>
+            <wp:docPr id="35" name="Picture 35" descr="Graphical user interface, text, application, email&#10;&#10;Description automatically generated"/>
+            <wp:cNvGraphicFramePr>
+              <a:graphicFrameLocks xmlns:a="http://schemas.openxmlformats.org/drawingml/2006/main" noChangeAspect="1"/>
+            </wp:cNvGraphicFramePr>
+            <a:graphic xmlns:a="http://schemas.openxmlformats.org/drawingml/2006/main">
+              <a:graphicData uri="http://schemas.openxmlformats.org/drawingml/2006/picture">
+                <pic:pic xmlns:pic="http://schemas.openxmlformats.org/drawingml/2006/picture">
+                  <pic:nvPicPr>
+                    <pic:cNvPr id="35" name="Picture 35" descr="Graphical user interface, text, application, email&#10;&#10;Description automatically generated"/>
+                    <pic:cNvPicPr/>
+                  </pic:nvPicPr>
+                  <pic:blipFill>
+                    <a:blip r:embed="rId36"/>
+                    <a:stretch>
+                      <a:fillRect/>
+                    </a:stretch>
+                  </pic:blipFill>
+                  <pic:spPr>
+                    <a:xfrm>
+                      <a:off x="0" y="0"/>
+                      <a:ext cx="3081455" cy="1780653"/>
+                    </a:xfrm>
+                    <a:prstGeom prst="rect">
+                      <a:avLst/>
+                    </a:prstGeom>
+                  </pic:spPr>
+                </pic:pic>
+              </a:graphicData>
+            </a:graphic>
+          </wp:inline>
+        </w:drawing>
+      </w:r>
+    </w:p>
     <w:p>
       <w:r>
         <w:t>Output "Your information has been received" including information typed into the form</w:t>
       </w:r>
     </w:p>
-    <w:p/>
+    <w:p>
+      <w:r>
+        <w:rPr>
+          <w:noProof/>
+        </w:rPr>
+        <w:drawing>
+          <wp:inline distT="0" distB="0" distL="0" distR="0" wp14:anchorId="2365B892" wp14:editId="773B0491">
+            <wp:extent cx="3656661" cy="2498502"/>
+            <wp:effectExtent l="0" t="0" r="1270" b="0"/>
+            <wp:docPr id="36" name="Picture 36" descr="Graphical user interface, text, application, Word&#10;&#10;Description automatically generated"/>
+            <wp:cNvGraphicFramePr>
+              <a:graphicFrameLocks xmlns:a="http://schemas.openxmlformats.org/drawingml/2006/main" noChangeAspect="1"/>
+            </wp:cNvGraphicFramePr>
+            <a:graphic xmlns:a="http://schemas.openxmlformats.org/drawingml/2006/main">
+              <a:graphicData uri="http://schemas.openxmlformats.org/drawingml/2006/picture">
+                <pic:pic xmlns:pic="http://schemas.openxmlformats.org/drawingml/2006/picture">
+                  <pic:nvPicPr>
+                    <pic:cNvPr id="36" name="Picture 36" descr="Graphical user interface, text, application, Word&#10;&#10;Description automatically generated"/>
+                    <pic:cNvPicPr/>
+                  </pic:nvPicPr>
+                  <pic:blipFill>
+                    <a:blip r:embed="rId37"/>
+                    <a:stretch>
+                      <a:fillRect/>
+                    </a:stretch>
+                  </pic:blipFill>
+                  <pic:spPr>
+                    <a:xfrm>
+                      <a:off x="0" y="0"/>
+                      <a:ext cx="3691238" cy="2522128"/>
+                    </a:xfrm>
+                    <a:prstGeom prst="rect">
+                      <a:avLst/>
+                    </a:prstGeom>
+                  </pic:spPr>
+                </pic:pic>
+              </a:graphicData>
+            </a:graphic>
+          </wp:inline>
+        </w:drawing>
+      </w:r>
+    </w:p>
     <w:sectPr>
       <w:pgSz w:w="12240" w:h="15840"/>
       <w:pgMar w:top="720" w:right="720" w:bottom="720" w:left="720" w:header="720" w:footer="720" w:gutter="0"/>

</xml_diff>